<commit_message>
minor changes to beatbox
</commit_message>
<xml_diff>
--- a/SWEN3002/20190306_Sound/Class Summary.docx
+++ b/SWEN3002/20190306_Sound/Class Summary.docx
@@ -53,26 +53,10 @@
     <w:p>
       <w:r>
         <w:tab/>
-        <w:t xml:space="preserve">In the class on the date above we learnt about the Android sound operations through the use of a class called </w:t>
-      </w:r>
-      <w:proofErr w:type="spellStart"/>
-      <w:r>
-        <w:t>SoundPool</w:t>
-      </w:r>
-      <w:proofErr w:type="spellEnd"/>
-      <w:r>
-        <w:t xml:space="preserve">. </w:t>
-      </w:r>
-      <w:r>
-        <w:t xml:space="preserve">The </w:t>
-      </w:r>
-      <w:proofErr w:type="spellStart"/>
-      <w:r>
-        <w:t>SoundPool</w:t>
-      </w:r>
-      <w:proofErr w:type="spellEnd"/>
-      <w:r>
-        <w:t xml:space="preserve"> class </w:t>
+        <w:t xml:space="preserve">In the class on the date above we learnt about the Android sound operations through the use of a class called SoundPool. </w:t>
+      </w:r>
+      <w:r>
+        <w:t xml:space="preserve">The SoundPool class </w:t>
       </w:r>
       <w:r>
         <w:t xml:space="preserve">provides the ability to </w:t>
@@ -135,6 +119,9 @@
         <w:jc w:val="center"/>
       </w:pPr>
       <w:r>
+        <w:rPr>
+          <w:noProof/>
+        </w:rPr>
         <w:drawing>
           <wp:inline distT="0" distB="0" distL="0" distR="0" wp14:anchorId="4E19EADA" wp14:editId="479568C0">
             <wp:extent cx="1683199" cy="2695699"/>
@@ -176,8 +163,6 @@
           </wp:inline>
         </w:drawing>
       </w:r>
-      <w:bookmarkStart w:id="0" w:name="_GoBack"/>
-      <w:bookmarkEnd w:id="0"/>
     </w:p>
     <w:p>
       <w:pPr>
@@ -187,15 +172,7 @@
       </w:pPr>
       <w:r>
         <w:lastRenderedPageBreak/>
-        <w:t xml:space="preserve">The running application is shown above. Upon tapping on each tile a different sound is played, with at most five sounds playing </w:t>
-      </w:r>
-      <w:proofErr w:type="spellStart"/>
-      <w:r>
-        <w:t>simualtaniously</w:t>
-      </w:r>
-      <w:proofErr w:type="spellEnd"/>
-      <w:r>
-        <w:t>.</w:t>
+        <w:t>The running application is shown above. Upon tapping on each tile a different sound is played, with at most five sounds playing simualtaniously.</w:t>
       </w:r>
     </w:p>
     <w:p>
@@ -207,24 +184,19 @@
         </w:numPr>
       </w:pPr>
       <w:r>
-        <w:t xml:space="preserve">Add a playback speed control to the app, e.g. a </w:t>
-      </w:r>
-      <w:proofErr w:type="spellStart"/>
-      <w:r>
-        <w:t>SeekBar</w:t>
-      </w:r>
-      <w:proofErr w:type="spellEnd"/>
-      <w:r>
-        <w:t xml:space="preserve"> or </w:t>
-      </w:r>
-      <w:proofErr w:type="spellStart"/>
-      <w:r>
-        <w:t>TextBox</w:t>
-      </w:r>
-      <w:proofErr w:type="spellEnd"/>
-      <w:r>
-        <w:t>, ref. play(…) function</w:t>
-      </w:r>
+        <w:t>Add a playback speed control to the app, e.g. a SeekBar or TextBox, ref. play(…) function</w:t>
+      </w:r>
+    </w:p>
+    <w:p>
+      <w:pPr>
+        <w:pStyle w:val="ListParagraph"/>
+        <w:ind w:left="360"/>
+      </w:pPr>
+      <w:r>
+        <w:t>A seekbar was inserted to control the playback speed</w:t>
+      </w:r>
+      <w:bookmarkStart w:id="0" w:name="_GoBack"/>
+      <w:bookmarkEnd w:id="0"/>
     </w:p>
     <w:p>
       <w:pPr>
@@ -235,15 +207,7 @@
         </w:numPr>
       </w:pPr>
       <w:r>
-        <w:t xml:space="preserve">Play some music in the background, ref. </w:t>
-      </w:r>
-      <w:proofErr w:type="spellStart"/>
-      <w:r>
-        <w:t>MediaPlayer</w:t>
-      </w:r>
-      <w:proofErr w:type="spellEnd"/>
-      <w:r>
-        <w:t xml:space="preserve"> class</w:t>
+        <w:t>Play some music in the background, ref. MediaPlayer class</w:t>
       </w:r>
     </w:p>
     <w:p>
@@ -255,15 +219,7 @@
         </w:numPr>
       </w:pPr>
       <w:r>
-        <w:t xml:space="preserve">Make a music player app, ref. </w:t>
-      </w:r>
-      <w:proofErr w:type="spellStart"/>
-      <w:r>
-        <w:t>MediaController</w:t>
-      </w:r>
-      <w:proofErr w:type="spellEnd"/>
-      <w:r>
-        <w:t xml:space="preserve"> widget</w:t>
+        <w:t>Make a music player app, ref. MediaController widget</w:t>
       </w:r>
     </w:p>
     <w:p/>

</xml_diff>